<commit_message>
adicionadas funcionalidades de comparar os dados lidos do teclado com a sequência, caso sejam inseridos valores errados, é informado ao usuário que ele perdeu. Caso sejam inseridos valores certos, é indicado ao usuário que ele venceu
</commit_message>
<xml_diff>
--- a/projeto.docx
+++ b/projeto.docx
@@ -209,6 +209,8 @@
       <w:proofErr w:type="spellStart"/>
       <w:r>
         <w:rPr>
+          <w:i/>
+          <w:iCs/>
           <w:sz w:val="36"/>
           <w:szCs w:val="36"/>
         </w:rPr>
@@ -242,35 +244,44 @@
       </w:pPr>
       <w:r>
         <w:rPr>
-          <w:sz w:val="36"/>
-          <w:szCs w:val="36"/>
-        </w:rPr>
-        <w:t>Atividades:</w:t>
-      </w:r>
-    </w:p>
-    <w:p>
-      <w:pPr>
-        <w:jc w:val="both"/>
-        <w:rPr>
-          <w:sz w:val="36"/>
-          <w:szCs w:val="36"/>
-        </w:rPr>
-      </w:pPr>
-    </w:p>
-    <w:p>
-      <w:pPr>
-        <w:jc w:val="both"/>
-        <w:rPr>
-          <w:sz w:val="36"/>
-          <w:szCs w:val="36"/>
-        </w:rPr>
-      </w:pPr>
-      <w:r>
-        <w:rPr>
-          <w:sz w:val="36"/>
-          <w:szCs w:val="36"/>
-        </w:rPr>
-        <w:t xml:space="preserve">03/10: </w:t>
+          <w:b/>
+          <w:bCs/>
+          <w:sz w:val="36"/>
+          <w:szCs w:val="36"/>
+        </w:rPr>
+        <w:t>Atividades</w:t>
+      </w:r>
+      <w:r>
+        <w:rPr>
+          <w:sz w:val="36"/>
+          <w:szCs w:val="36"/>
+        </w:rPr>
+        <w:t>:</w:t>
+      </w:r>
+    </w:p>
+    <w:p>
+      <w:pPr>
+        <w:jc w:val="both"/>
+        <w:rPr>
+          <w:sz w:val="36"/>
+          <w:szCs w:val="36"/>
+        </w:rPr>
+      </w:pPr>
+      <w:r>
+        <w:rPr>
+          <w:b/>
+          <w:bCs/>
+          <w:sz w:val="36"/>
+          <w:szCs w:val="36"/>
+        </w:rPr>
+        <w:t>03/10</w:t>
+      </w:r>
+      <w:r>
+        <w:rPr>
+          <w:sz w:val="36"/>
+          <w:szCs w:val="36"/>
+        </w:rPr>
+        <w:t xml:space="preserve">: </w:t>
       </w:r>
     </w:p>
     <w:p>
@@ -304,7 +315,48 @@
           <w:szCs w:val="36"/>
         </w:rPr>
         <w:tab/>
-        <w:t xml:space="preserve">- Desenvolvimento das sub-rotinas para printar os números no display, printar a sequência no display (usando  as sub-rotinas de printar números), printar no LCD o título do jogo, </w:t>
+        <w:t>- Desenvolvimento das sub-rotinas para printar os números no display, printar a sequência no display (usando  as sub-rotinas de printar números), printar no LCD o título do jogo</w:t>
+      </w:r>
+      <w:r>
+        <w:rPr>
+          <w:sz w:val="36"/>
+          <w:szCs w:val="36"/>
+        </w:rPr>
+        <w:t xml:space="preserve"> e iniciado o desenvolvimento da sub-rotina que compara a leitura do teclado com a sequência.</w:t>
+      </w:r>
+    </w:p>
+    <w:p>
+      <w:pPr>
+        <w:jc w:val="both"/>
+        <w:rPr>
+          <w:sz w:val="36"/>
+          <w:szCs w:val="36"/>
+        </w:rPr>
+      </w:pPr>
+    </w:p>
+    <w:p>
+      <w:pPr>
+        <w:jc w:val="both"/>
+        <w:rPr>
+          <w:sz w:val="36"/>
+          <w:szCs w:val="36"/>
+        </w:rPr>
+      </w:pPr>
+      <w:r>
+        <w:rPr>
+          <w:b/>
+          <w:bCs/>
+          <w:sz w:val="36"/>
+          <w:szCs w:val="36"/>
+        </w:rPr>
+        <w:t>10/10</w:t>
+      </w:r>
+      <w:r>
+        <w:rPr>
+          <w:sz w:val="36"/>
+          <w:szCs w:val="36"/>
+        </w:rPr>
+        <w:t>:</w:t>
       </w:r>
     </w:p>
     <w:sectPr>

</xml_diff>

<commit_message>
alterações no relatório do projeto
</commit_message>
<xml_diff>
--- a/projeto.docx
+++ b/projeto.docx
@@ -249,15 +249,34 @@
           <w:sz w:val="36"/>
           <w:szCs w:val="36"/>
         </w:rPr>
-        <w:t>Atividades</w:t>
-      </w:r>
-      <w:r>
-        <w:rPr>
-          <w:sz w:val="36"/>
-          <w:szCs w:val="36"/>
-        </w:rPr>
-        <w:t>:</w:t>
-      </w:r>
+        <w:t>Repositório GitHub contendo o código-fonte</w:t>
+      </w:r>
+      <w:r>
+        <w:rPr>
+          <w:sz w:val="36"/>
+          <w:szCs w:val="36"/>
+        </w:rPr>
+        <w:t xml:space="preserve">: </w:t>
+      </w:r>
+      <w:hyperlink r:id="rId4" w:history="1">
+        <w:r>
+          <w:rPr>
+            <w:rStyle w:val="Hyperlink"/>
+            <w:sz w:val="36"/>
+            <w:szCs w:val="36"/>
+          </w:rPr>
+          <w:t>https://github.com/EnzoBozzani/memory-game</w:t>
+        </w:r>
+      </w:hyperlink>
+    </w:p>
+    <w:p>
+      <w:pPr>
+        <w:jc w:val="both"/>
+        <w:rPr>
+          <w:sz w:val="36"/>
+          <w:szCs w:val="36"/>
+        </w:rPr>
+      </w:pPr>
     </w:p>
     <w:p>
       <w:pPr>
@@ -274,6 +293,31 @@
           <w:sz w:val="36"/>
           <w:szCs w:val="36"/>
         </w:rPr>
+        <w:t>Atividades</w:t>
+      </w:r>
+      <w:r>
+        <w:rPr>
+          <w:sz w:val="36"/>
+          <w:szCs w:val="36"/>
+        </w:rPr>
+        <w:t>:</w:t>
+      </w:r>
+    </w:p>
+    <w:p>
+      <w:pPr>
+        <w:jc w:val="both"/>
+        <w:rPr>
+          <w:sz w:val="36"/>
+          <w:szCs w:val="36"/>
+        </w:rPr>
+      </w:pPr>
+      <w:r>
+        <w:rPr>
+          <w:b/>
+          <w:bCs/>
+          <w:sz w:val="36"/>
+          <w:szCs w:val="36"/>
+        </w:rPr>
         <w:t>03/10</w:t>
       </w:r>
       <w:r>
@@ -357,6 +401,41 @@
           <w:szCs w:val="36"/>
         </w:rPr>
         <w:t>:</w:t>
+      </w:r>
+    </w:p>
+    <w:p>
+      <w:pPr>
+        <w:jc w:val="both"/>
+        <w:rPr>
+          <w:sz w:val="36"/>
+          <w:szCs w:val="36"/>
+        </w:rPr>
+      </w:pPr>
+      <w:r>
+        <w:rPr>
+          <w:sz w:val="36"/>
+          <w:szCs w:val="36"/>
+        </w:rPr>
+        <w:lastRenderedPageBreak/>
+        <w:tab/>
+        <w:t>- Desenvolvimento da funcionalidade de comparar os dados lidos do teclado com a sequência, onde caso o usuário erre algum número da sequência ele perde e, caso acerte todos, ganha o jogo.</w:t>
+      </w:r>
+    </w:p>
+    <w:p>
+      <w:pPr>
+        <w:jc w:val="both"/>
+        <w:rPr>
+          <w:sz w:val="36"/>
+          <w:szCs w:val="36"/>
+        </w:rPr>
+      </w:pPr>
+      <w:r>
+        <w:rPr>
+          <w:sz w:val="36"/>
+          <w:szCs w:val="36"/>
+        </w:rPr>
+        <w:tab/>
+        <w:t>- Adicionada funcionalidade de informar ao usuário que ele venceu.</w:t>
       </w:r>
     </w:p>
     <w:sectPr>
@@ -793,6 +872,29 @@
     <w:semiHidden/>
     <w:unhideWhenUsed/>
   </w:style>
+  <w:style w:type="character" w:styleId="Hyperlink">
+    <w:name w:val="Hyperlink"/>
+    <w:basedOn w:val="Fontepargpadro"/>
+    <w:uiPriority w:val="99"/>
+    <w:unhideWhenUsed/>
+    <w:rsid w:val="000D3984"/>
+    <w:rPr>
+      <w:color w:val="0563C1" w:themeColor="hyperlink"/>
+      <w:u w:val="single"/>
+    </w:rPr>
+  </w:style>
+  <w:style w:type="character" w:styleId="MenoPendente">
+    <w:name w:val="Unresolved Mention"/>
+    <w:basedOn w:val="Fontepargpadro"/>
+    <w:uiPriority w:val="99"/>
+    <w:semiHidden/>
+    <w:unhideWhenUsed/>
+    <w:rsid w:val="000D3984"/>
+    <w:rPr>
+      <w:color w:val="605E5C"/>
+      <w:shd w:val="clear" w:color="auto" w:fill="E1DFDD"/>
+    </w:rPr>
+  </w:style>
 </w:styles>
 </file>
 

</xml_diff>

<commit_message>
consertado o problema de que tanto o LCD quanto o display de 7 segmentos usavam a mesma porta
</commit_message>
<xml_diff>
--- a/projeto.docx
+++ b/projeto.docx
@@ -318,7 +318,16 @@
           <w:sz w:val="36"/>
           <w:szCs w:val="36"/>
         </w:rPr>
-        <w:t>03/10</w:t>
+        <w:t>10</w:t>
+      </w:r>
+      <w:r>
+        <w:rPr>
+          <w:b/>
+          <w:bCs/>
+          <w:sz w:val="36"/>
+          <w:szCs w:val="36"/>
+        </w:rPr>
+        <w:t>/10</w:t>
       </w:r>
       <w:r>
         <w:rPr>
@@ -393,7 +402,25 @@
           <w:sz w:val="36"/>
           <w:szCs w:val="36"/>
         </w:rPr>
-        <w:t>10/10</w:t>
+        <w:t>1</w:t>
+      </w:r>
+      <w:r>
+        <w:rPr>
+          <w:b/>
+          <w:bCs/>
+          <w:sz w:val="36"/>
+          <w:szCs w:val="36"/>
+        </w:rPr>
+        <w:t>7</w:t>
+      </w:r>
+      <w:r>
+        <w:rPr>
+          <w:b/>
+          <w:bCs/>
+          <w:sz w:val="36"/>
+          <w:szCs w:val="36"/>
+        </w:rPr>
+        <w:t>/10</w:t>
       </w:r>
       <w:r>
         <w:rPr>
@@ -436,6 +463,30 @@
         </w:rPr>
         <w:tab/>
         <w:t>- Adicionada funcionalidade de informar ao usuário que ele venceu.</w:t>
+      </w:r>
+    </w:p>
+    <w:p>
+      <w:pPr>
+        <w:jc w:val="both"/>
+        <w:rPr>
+          <w:sz w:val="36"/>
+          <w:szCs w:val="36"/>
+        </w:rPr>
+      </w:pPr>
+      <w:r>
+        <w:rPr>
+          <w:sz w:val="36"/>
+          <w:szCs w:val="36"/>
+        </w:rPr>
+        <w:tab/>
+        <w:t>- Consertad</w:t>
+      </w:r>
+      <w:r>
+        <w:rPr>
+          <w:sz w:val="36"/>
+          <w:szCs w:val="36"/>
+        </w:rPr>
+        <w:t xml:space="preserve">o o problema de que tanto o LCD quanto o display hexadecimal estarem usando a mesma porta. </w:t>
       </w:r>
     </w:p>
     <w:sectPr>

</xml_diff>